<commit_message>
Introduction and Data Sources
</commit_message>
<xml_diff>
--- a/Introduction.docx
+++ b/Introduction.docx
@@ -195,6 +195,19 @@
           <w:sz w:val="28"/>
         </w:rPr>
         <w:t>The location wherein an opportunity exist</w:t>
+      </w:r>
+    </w:p>
+    <w:p>
+      <w:pPr>
+        <w:rPr>
+          <w:sz w:val="28"/>
+        </w:rPr>
+      </w:pPr>
+      <w:r>
+        <w:rPr>
+          <w:sz w:val="28"/>
+        </w:rPr>
+        <w:t>Target Audience is XYZ leadership.</w:t>
       </w:r>
     </w:p>
     <w:sectPr>

</xml_diff>